<commit_message>
Add SparkCC to Projects section of CV.
</commit_message>
<xml_diff>
--- a/james_stewart_cv.docx
+++ b/james_stewart_cv.docx
@@ -724,6 +724,27 @@
           <w:rPr>
             <w:rStyle w:val="Link"/>
           </w:rPr>
+          <w:t xml:space="preserve">SparkCC</w:t>
+        </w:r>
+      </w:hyperlink>
+    </w:p>
+    <w:p>
+      <w:pPr>
+        <w:pStyle w:val="Definition"/>
+      </w:pPr>
+      <w:r>
+        <w:t xml:space="preserve">President and co-founder of SparkCC: a makerspace/hackerspace located on the Central Coast of New South Wales, Australia.</w:t>
+      </w:r>
+    </w:p>
+    <w:p>
+      <w:pPr>
+        <w:pStyle w:val="DefinitionTerm"/>
+      </w:pPr>
+      <w:hyperlink r:id="rId34">
+        <w:r>
+          <w:rPr>
+            <w:rStyle w:val="Link"/>
+          </w:rPr>
           <w:t xml:space="preserve">Braubbuddy</w:t>
         </w:r>
       </w:hyperlink>
@@ -740,7 +761,7 @@
       <w:pPr>
         <w:pStyle w:val="DefinitionTerm"/>
       </w:pPr>
-      <w:hyperlink r:id="rId34">
+      <w:hyperlink r:id="rId35">
         <w:r>
           <w:rPr>
             <w:rStyle w:val="Link"/>
@@ -777,7 +798,7 @@
       <w:r>
         <w:t xml:space="preserve"> </w:t>
       </w:r>
-      <w:hyperlink r:id="rId35">
+      <w:hyperlink r:id="rId36">
         <w:r>
           <w:rPr>
             <w:rStyle w:val="Link"/>
@@ -793,7 +814,7 @@
       <w:pPr>
         <w:pStyle w:val="DefinitionTerm"/>
       </w:pPr>
-      <w:hyperlink r:id="rId36">
+      <w:hyperlink r:id="rId37">
         <w:r>
           <w:rPr>
             <w:rStyle w:val="Link"/>
@@ -810,7 +831,7 @@
         <w:t xml:space="preserve">CoverLovin is an Open Source album cover art downloader written in Python. It recursively traverses a directory structure containing mp3 files and downloads cover art from Google Images based on id3 tags.</w:t>
       </w:r>
     </w:p>
-    <w:bookmarkStart w:id="37" w:name="qualifications"/>
+    <w:bookmarkStart w:id="38" w:name="qualifications"/>
     <w:p>
       <w:pPr>
         <w:pStyle w:val="Heading2"/>
@@ -819,7 +840,7 @@
         <w:t xml:space="preserve">Qualifications</w:t>
       </w:r>
     </w:p>
-    <w:bookmarkEnd w:id="37"/>
+    <w:bookmarkEnd w:id="38"/>
     <w:p>
       <w:pPr>
         <w:pStyle w:val="DefinitionTerm"/>
@@ -927,7 +948,7 @@
 <file path=word/numbering.xml><?xml version="1.0" encoding="utf-8"?>
 <w:numbering xmlns:w="http://schemas.openxmlformats.org/wordprocessingml/2006/main">
   <w:abstractNum w:abstractNumId="0">
-    <w:nsid w:val="6472c4da"/>
+    <w:nsid w:val="1a1f22a8"/>
     <w:multiLevelType w:val="multilevel"/>
     <w:lvl w:ilvl="0">
       <w:numFmt w:val="bullet"/>
@@ -1008,7 +1029,7 @@
     </w:lvl>
   </w:abstractNum>
   <w:abstractNum w:abstractNumId="2">
-    <w:nsid w:val="b5fbeb06"/>
+    <w:nsid w:val="e19937d5"/>
     <w:multiLevelType w:val="multilevel"/>
     <w:lvl w:ilvl="0">
       <w:numFmt w:val="bullet"/>

</xml_diff>

<commit_message>
Fix PyCon location typo
</commit_message>
<xml_diff>
--- a/james_stewart_cv.docx
+++ b/james_stewart_cv.docx
@@ -998,7 +998,7 @@
         <w:pStyle w:val="Definition"/>
       </w:pPr>
       <w:r>
-        <w:t xml:space="preserve">PyCon Australia Sydney (</w:t>
+        <w:t xml:space="preserve">PyCon Australia Melbourne (</w:t>
       </w:r>
       <w:hyperlink r:id="rId42">
         <w:r>
@@ -1257,7 +1257,7 @@
     </w:lvl>
   </w:abstractNum>
   <w:abstractNum w:abstractNumId="990">
-    <w:nsid w:val="ba2e3384"/>
+    <w:nsid w:val="dfdcb9fc"/>
     <w:multiLevelType w:val="multilevel"/>
     <w:lvl w:ilvl="0">
       <w:numFmt w:val="bullet"/>
@@ -1338,7 +1338,7 @@
     </w:lvl>
   </w:abstractNum>
   <w:abstractNum w:abstractNumId="991">
-    <w:nsid w:val="350ae8a8"/>
+    <w:nsid w:val="390781b1"/>
     <w:multiLevelType w:val="multilevel"/>
     <w:lvl w:ilvl="0">
       <w:numFmt w:val="bullet"/>

</xml_diff>

<commit_message>
Round banner image corners for added sexiness
</commit_message>
<xml_diff>
--- a/james_stewart_cv.docx
+++ b/james_stewart_cv.docx
@@ -1410,7 +1410,7 @@
     </w:lvl>
   </w:abstractNum>
   <w:abstractNum w:abstractNumId="990">
-    <w:nsid w:val="162d8ce2"/>
+    <w:nsid w:val="32a1060f"/>
     <w:multiLevelType w:val="multilevel"/>
     <w:lvl w:ilvl="0">
       <w:numFmt w:val="bullet"/>
@@ -1491,7 +1491,7 @@
     </w:lvl>
   </w:abstractNum>
   <w:abstractNum w:abstractNumId="991">
-    <w:nsid w:val="2cbcbac8"/>
+    <w:nsid w:val="9da424bd"/>
     <w:multiLevelType w:val="multilevel"/>
     <w:lvl w:ilvl="0">
       <w:numFmt w:val="bullet"/>

</xml_diff>